<commit_message>
test(engine): refactor ProcessorRepeatDocPartTest with parameterized tests
- Replace single feature test with multiple focused parameterized tests
- Add DisplayName annotations for better test readability
- Use MethodSource for factory-based test variations
- Split large test method into specific test cases
- Add proper exception handling for IO and Docx4J operations
- Update import statements and static imports
- Remove unused arguments helper methods
- Improve test naming conventions
- Add temporary file logging for debugging
- Maintain existing test assertions and expected outcomes
</commit_message>
<xml_diff>
--- a/test/sources/ProcessorRepeatDocPart_ImageSubTemplate.docx
+++ b/test/sources/ProcessorRepeatDocPart_ImageSubTemplate.docx
@@ -1,68 +1,20 @@
 
 <file path=word/document.xml><?xml version="1.0" encoding="utf-8"?>
-<w:document xmlns:wpc="http://schemas.microsoft.com/office/word/2010/wordprocessingCanvas" xmlns:cx="http://schemas.microsoft.com/office/drawing/2014/chartex" xmlns:cx1="http://schemas.microsoft.com/office/drawing/2015/9/8/chartex" xmlns:cx2="http://schemas.microsoft.com/office/drawing/2015/10/21/chartex" xmlns:cx3="http://schemas.microsoft.com/office/drawing/2016/5/9/chartex" xmlns:cx4="http://schemas.microsoft.com/office/drawing/2016/5/10/chartex" xmlns:cx5="http://schemas.microsoft.com/office/drawing/2016/5/11/chartex" xmlns:cx6="http://schemas.microsoft.com/office/drawing/2016/5/12/chartex" xmlns:cx7="http://schemas.microsoft.com/office/drawing/2016/5/13/chartex" xmlns:cx8="http://schemas.microsoft.com/office/drawing/2016/5/14/chartex" xmlns:mc="http://schemas.openxmlformats.org/markup-compatibility/2006" xmlns:aink="http://schemas.microsoft.com/office/drawing/2016/ink" xmlns:am3d="http://schemas.microsoft.com/office/drawing/2017/model3d" xmlns:o="urn:schemas-microsoft-com:office:office" xmlns:oel="http://schemas.microsoft.com/office/2019/extlst" xmlns:r="http://schemas.openxmlformats.org/officeDocument/2006/relationships" xmlns:m="http://schemas.openxmlformats.org/officeDocument/2006/math" xmlns:v="urn:schemas-microsoft-com:vml" xmlns:wp14="http://schemas.microsoft.com/office/word/2010/wordprocessingDrawing" xmlns:wp="http://schemas.openxmlformats.org/drawingml/2006/wordprocessingDrawing" xmlns:w10="urn:schemas-microsoft-com:office:word" xmlns:w="http://schemas.openxmlformats.org/wordprocessingml/2006/main" xmlns:w14="http://schemas.microsoft.com/office/word/2010/wordml" xmlns:w15="http://schemas.microsoft.com/office/word/2012/wordml" xmlns:w16cex="http://schemas.microsoft.com/office/word/2018/wordml/cex" xmlns:w16cid="http://schemas.microsoft.com/office/word/2016/wordml/cid" xmlns:w16="http://schemas.microsoft.com/office/word/2018/wordml" xmlns:w16sdtdh="http://schemas.microsoft.com/office/word/2020/wordml/sdtdatahash" xmlns:w16se="http://schemas.microsoft.com/office/word/2015/wordml/symex" xmlns:wpg="http://schemas.microsoft.com/office/word/2010/wordprocessingGroup" xmlns:wpi="http://schemas.microsoft.com/office/word/2010/wordprocessingInk" xmlns:wne="http://schemas.microsoft.com/office/word/2006/wordml" xmlns:wps="http://schemas.microsoft.com/office/word/2010/wordprocessingShape" mc:Ignorable="w14 w15 w16se w16cid w16 w16cex w16sdtdh wp14">
+<w:document xmlns:wpc="http://schemas.microsoft.com/office/word/2010/wordprocessingCanvas" xmlns:cx="http://schemas.microsoft.com/office/drawing/2014/chartex" xmlns:cx1="http://schemas.microsoft.com/office/drawing/2015/9/8/chartex" xmlns:cx2="http://schemas.microsoft.com/office/drawing/2015/10/21/chartex" xmlns:cx3="http://schemas.microsoft.com/office/drawing/2016/5/9/chartex" xmlns:cx4="http://schemas.microsoft.com/office/drawing/2016/5/10/chartex" xmlns:cx5="http://schemas.microsoft.com/office/drawing/2016/5/11/chartex" xmlns:cx6="http://schemas.microsoft.com/office/drawing/2016/5/12/chartex" xmlns:cx7="http://schemas.microsoft.com/office/drawing/2016/5/13/chartex" xmlns:cx8="http://schemas.microsoft.com/office/drawing/2016/5/14/chartex" xmlns:mc="http://schemas.openxmlformats.org/markup-compatibility/2006" xmlns:aink="http://schemas.microsoft.com/office/drawing/2016/ink" xmlns:am3d="http://schemas.microsoft.com/office/drawing/2017/model3d" xmlns:o="urn:schemas-microsoft-com:office:office" xmlns:oel="http://schemas.microsoft.com/office/2019/extlst" xmlns:r="http://schemas.openxmlformats.org/officeDocument/2006/relationships" xmlns:m="http://schemas.openxmlformats.org/officeDocument/2006/math" xmlns:v="urn:schemas-microsoft-com:vml" xmlns:wp14="http://schemas.microsoft.com/office/word/2010/wordprocessingDrawing" xmlns:wp="http://schemas.openxmlformats.org/drawingml/2006/wordprocessingDrawing" xmlns:w10="urn:schemas-microsoft-com:office:word" xmlns:w="http://schemas.openxmlformats.org/wordprocessingml/2006/main" xmlns:w14="http://schemas.microsoft.com/office/word/2010/wordml" xmlns:w15="http://schemas.microsoft.com/office/word/2012/wordml" xmlns:w16cex="http://schemas.microsoft.com/office/word/2018/wordml/cex" xmlns:w16cid="http://schemas.microsoft.com/office/word/2016/wordml/cid" xmlns:w16="http://schemas.microsoft.com/office/word/2018/wordml" xmlns:w16du="http://schemas.microsoft.com/office/word/2023/wordml/word16du" xmlns:w16sdtdh="http://schemas.microsoft.com/office/word/2020/wordml/sdtdatahash" xmlns:w16sdtfl="http://schemas.microsoft.com/office/word/2024/wordml/sdtformatlock" xmlns:w16se="http://schemas.microsoft.com/office/word/2015/wordml/symex" xmlns:wpg="http://schemas.microsoft.com/office/word/2010/wordprocessingGroup" xmlns:wpi="http://schemas.microsoft.com/office/word/2010/wordprocessingInk" xmlns:wne="http://schemas.microsoft.com/office/word/2006/wordml" xmlns:wps="http://schemas.microsoft.com/office/word/2010/wordprocessingShape" mc:Ignorable="w14 w15 w16se w16cid w16 w16cex w16sdtdh w16sdtfl w16du wp14">
   <w:body>
     <w:p>
       <w:r>
-        <w:t xml:space="preserve">This </w:t>
+        <w:t>This is not repeated</w:t>
       </w:r>
-      <w:proofErr w:type="spellStart"/>
-      <w:r>
-        <w:t>is</w:t>
-      </w:r>
-      <w:proofErr w:type="spellEnd"/>
-      <w:r>
-        <w:t xml:space="preserve"> not </w:t>
-      </w:r>
-      <w:proofErr w:type="spellStart"/>
-      <w:r>
-        <w:t>repeated</w:t>
-      </w:r>
-      <w:proofErr w:type="spellEnd"/>
     </w:p>
     <w:p>
       <w:commentRangeStart w:id="0"/>
       <w:r>
-        <w:t xml:space="preserve">This </w:t>
-      </w:r>
-      <w:proofErr w:type="spellStart"/>
-      <w:r>
-        <w:t>should</w:t>
-      </w:r>
-      <w:proofErr w:type="spellEnd"/>
-      <w:r>
-        <w:t xml:space="preserve"> </w:t>
-      </w:r>
-      <w:proofErr w:type="spellStart"/>
-      <w:r>
-        <w:t>be</w:t>
-      </w:r>
-      <w:proofErr w:type="spellEnd"/>
-      <w:r>
-        <w:t xml:space="preserve"> </w:t>
-      </w:r>
-      <w:proofErr w:type="spellStart"/>
-      <w:r>
-        <w:t>repeated</w:t>
-      </w:r>
-      <w:proofErr w:type="spellEnd"/>
-      <w:r>
-        <w:t> : ${</w:t>
-      </w:r>
-      <w:proofErr w:type="spellStart"/>
-      <w:r>
-        <w:t>name</w:t>
-      </w:r>
-      <w:proofErr w:type="spellEnd"/>
-      <w:r>
-        <w:t>}</w:t>
+        <w:t>This should be repeated : ${name}</w:t>
       </w:r>
     </w:p>
     <w:p>
       <w:r>
-        <w:rPr>
-          <w:noProof/>
-        </w:rPr>
         <w:drawing>
           <wp:inline distT="0" distB="0" distL="0" distR="0" wp14:anchorId="7EAA4563" wp14:editId="195F53C8">
             <wp:extent cx="5715000" cy="2857500"/>
@@ -115,38 +67,9 @@
     </w:p>
     <w:p>
       <w:r>
-        <w:t xml:space="preserve">This </w:t>
-      </w:r>
-      <w:proofErr w:type="spellStart"/>
-      <w:r>
-        <w:t>should</w:t>
-      </w:r>
-      <w:proofErr w:type="spellEnd"/>
-      <w:r>
-        <w:t xml:space="preserve"> </w:t>
-      </w:r>
-      <w:proofErr w:type="spellStart"/>
-      <w:r>
-        <w:t>be</w:t>
-      </w:r>
-      <w:proofErr w:type="spellEnd"/>
-      <w:r>
-        <w:t xml:space="preserve"> </w:t>
-      </w:r>
-      <w:proofErr w:type="spellStart"/>
-      <w:r>
-        <w:t>repeated</w:t>
-      </w:r>
-      <w:proofErr w:type="spellEnd"/>
-      <w:r>
-        <w:t xml:space="preserve"> </w:t>
-      </w:r>
-      <w:proofErr w:type="spellStart"/>
-      <w:r>
-        <w:t>too</w:t>
+        <w:t>This should be repeated too</w:t>
       </w:r>
       <w:commentRangeEnd w:id="0"/>
-      <w:proofErr w:type="spellEnd"/>
       <w:r>
         <w:rPr>
           <w:rStyle w:val="Marquedecommentaire"/>
@@ -156,21 +79,8 @@
     </w:p>
     <w:p>
       <w:r>
-        <w:t xml:space="preserve">This </w:t>
+        <w:t>This is not repeated</w:t>
       </w:r>
-      <w:proofErr w:type="spellStart"/>
-      <w:r>
-        <w:t>is</w:t>
-      </w:r>
-      <w:proofErr w:type="spellEnd"/>
-      <w:r>
-        <w:t xml:space="preserve"> not </w:t>
-      </w:r>
-      <w:proofErr w:type="spellStart"/>
-      <w:r>
-        <w:t>repeated</w:t>
-      </w:r>
-      <w:proofErr w:type="spellEnd"/>
     </w:p>
     <w:sectPr>
       <w:pgSz w:w="11906" w:h="16838"/>
@@ -183,7 +93,7 @@
 </file>
 
 <file path=word/comments.xml><?xml version="1.0" encoding="utf-8"?>
-<w:comments xmlns:wpc="http://schemas.microsoft.com/office/word/2010/wordprocessingCanvas" xmlns:cx="http://schemas.microsoft.com/office/drawing/2014/chartex" xmlns:cx1="http://schemas.microsoft.com/office/drawing/2015/9/8/chartex" xmlns:cx2="http://schemas.microsoft.com/office/drawing/2015/10/21/chartex" xmlns:cx3="http://schemas.microsoft.com/office/drawing/2016/5/9/chartex" xmlns:cx4="http://schemas.microsoft.com/office/drawing/2016/5/10/chartex" xmlns:cx5="http://schemas.microsoft.com/office/drawing/2016/5/11/chartex" xmlns:cx6="http://schemas.microsoft.com/office/drawing/2016/5/12/chartex" xmlns:cx7="http://schemas.microsoft.com/office/drawing/2016/5/13/chartex" xmlns:cx8="http://schemas.microsoft.com/office/drawing/2016/5/14/chartex" xmlns:mc="http://schemas.openxmlformats.org/markup-compatibility/2006" xmlns:aink="http://schemas.microsoft.com/office/drawing/2016/ink" xmlns:am3d="http://schemas.microsoft.com/office/drawing/2017/model3d" xmlns:o="urn:schemas-microsoft-com:office:office" xmlns:oel="http://schemas.microsoft.com/office/2019/extlst" xmlns:r="http://schemas.openxmlformats.org/officeDocument/2006/relationships" xmlns:m="http://schemas.openxmlformats.org/officeDocument/2006/math" xmlns:v="urn:schemas-microsoft-com:vml" xmlns:wp14="http://schemas.microsoft.com/office/word/2010/wordprocessingDrawing" xmlns:wp="http://schemas.openxmlformats.org/drawingml/2006/wordprocessingDrawing" xmlns:w10="urn:schemas-microsoft-com:office:word" xmlns:w="http://schemas.openxmlformats.org/wordprocessingml/2006/main" xmlns:w14="http://schemas.microsoft.com/office/word/2010/wordml" xmlns:w15="http://schemas.microsoft.com/office/word/2012/wordml" xmlns:w16cex="http://schemas.microsoft.com/office/word/2018/wordml/cex" xmlns:w16cid="http://schemas.microsoft.com/office/word/2016/wordml/cid" xmlns:w16="http://schemas.microsoft.com/office/word/2018/wordml" xmlns:w16sdtdh="http://schemas.microsoft.com/office/word/2020/wordml/sdtdatahash" xmlns:w16se="http://schemas.microsoft.com/office/word/2015/wordml/symex" xmlns:wpg="http://schemas.microsoft.com/office/word/2010/wordprocessingGroup" xmlns:wpi="http://schemas.microsoft.com/office/word/2010/wordprocessingInk" xmlns:wne="http://schemas.microsoft.com/office/word/2006/wordml" xmlns:wps="http://schemas.microsoft.com/office/word/2010/wordprocessingShape" mc:Ignorable="w14 w15 w16se w16cid w16 w16cex w16sdtdh wp14">
+<w:comments xmlns:wpc="http://schemas.microsoft.com/office/word/2010/wordprocessingCanvas" xmlns:cx="http://schemas.microsoft.com/office/drawing/2014/chartex" xmlns:cx1="http://schemas.microsoft.com/office/drawing/2015/9/8/chartex" xmlns:cx2="http://schemas.microsoft.com/office/drawing/2015/10/21/chartex" xmlns:cx3="http://schemas.microsoft.com/office/drawing/2016/5/9/chartex" xmlns:cx4="http://schemas.microsoft.com/office/drawing/2016/5/10/chartex" xmlns:cx5="http://schemas.microsoft.com/office/drawing/2016/5/11/chartex" xmlns:cx6="http://schemas.microsoft.com/office/drawing/2016/5/12/chartex" xmlns:cx7="http://schemas.microsoft.com/office/drawing/2016/5/13/chartex" xmlns:cx8="http://schemas.microsoft.com/office/drawing/2016/5/14/chartex" xmlns:mc="http://schemas.openxmlformats.org/markup-compatibility/2006" xmlns:aink="http://schemas.microsoft.com/office/drawing/2016/ink" xmlns:am3d="http://schemas.microsoft.com/office/drawing/2017/model3d" xmlns:o="urn:schemas-microsoft-com:office:office" xmlns:oel="http://schemas.microsoft.com/office/2019/extlst" xmlns:r="http://schemas.openxmlformats.org/officeDocument/2006/relationships" xmlns:m="http://schemas.openxmlformats.org/officeDocument/2006/math" xmlns:v="urn:schemas-microsoft-com:vml" xmlns:wp14="http://schemas.microsoft.com/office/word/2010/wordprocessingDrawing" xmlns:wp="http://schemas.openxmlformats.org/drawingml/2006/wordprocessingDrawing" xmlns:w10="urn:schemas-microsoft-com:office:word" xmlns:w="http://schemas.openxmlformats.org/wordprocessingml/2006/main" xmlns:w14="http://schemas.microsoft.com/office/word/2010/wordml" xmlns:w15="http://schemas.microsoft.com/office/word/2012/wordml" xmlns:w16cex="http://schemas.microsoft.com/office/word/2018/wordml/cex" xmlns:w16cid="http://schemas.microsoft.com/office/word/2016/wordml/cid" xmlns:w16="http://schemas.microsoft.com/office/word/2018/wordml" xmlns:w16du="http://schemas.microsoft.com/office/word/2023/wordml/word16du" xmlns:w16sdtdh="http://schemas.microsoft.com/office/word/2020/wordml/sdtdatahash" xmlns:w16sdtfl="http://schemas.microsoft.com/office/word/2024/wordml/sdtformatlock" xmlns:w16se="http://schemas.microsoft.com/office/word/2015/wordml/symex" xmlns:wpg="http://schemas.microsoft.com/office/word/2010/wordprocessingGroup" xmlns:wpi="http://schemas.microsoft.com/office/word/2010/wordprocessingInk" xmlns:wne="http://schemas.microsoft.com/office/word/2006/wordml" xmlns:wps="http://schemas.microsoft.com/office/word/2010/wordprocessingShape" mc:Ignorable="w14 w15 w16se w16cid w16 w16cex w16sdtdh w16sdtfl w16du wp14">
   <w:comment w:id="0" w:author="Youssouf NACIRI" w:date="2023-01-12T10:56:00Z" w:initials="YN">
     <w:p>
       <w:pPr>
@@ -204,25 +114,25 @@
 </file>
 
 <file path=word/commentsExtended.xml><?xml version="1.0" encoding="utf-8"?>
-<w15:commentsEx xmlns:wpc="http://schemas.microsoft.com/office/word/2010/wordprocessingCanvas" xmlns:cx="http://schemas.microsoft.com/office/drawing/2014/chartex" xmlns:cx1="http://schemas.microsoft.com/office/drawing/2015/9/8/chartex" xmlns:cx2="http://schemas.microsoft.com/office/drawing/2015/10/21/chartex" xmlns:cx3="http://schemas.microsoft.com/office/drawing/2016/5/9/chartex" xmlns:cx4="http://schemas.microsoft.com/office/drawing/2016/5/10/chartex" xmlns:cx5="http://schemas.microsoft.com/office/drawing/2016/5/11/chartex" xmlns:cx6="http://schemas.microsoft.com/office/drawing/2016/5/12/chartex" xmlns:cx7="http://schemas.microsoft.com/office/drawing/2016/5/13/chartex" xmlns:cx8="http://schemas.microsoft.com/office/drawing/2016/5/14/chartex" xmlns:mc="http://schemas.openxmlformats.org/markup-compatibility/2006" xmlns:aink="http://schemas.microsoft.com/office/drawing/2016/ink" xmlns:am3d="http://schemas.microsoft.com/office/drawing/2017/model3d" xmlns:o="urn:schemas-microsoft-com:office:office" xmlns:oel="http://schemas.microsoft.com/office/2019/extlst" xmlns:r="http://schemas.openxmlformats.org/officeDocument/2006/relationships" xmlns:m="http://schemas.openxmlformats.org/officeDocument/2006/math" xmlns:v="urn:schemas-microsoft-com:vml" xmlns:wp14="http://schemas.microsoft.com/office/word/2010/wordprocessingDrawing" xmlns:wp="http://schemas.openxmlformats.org/drawingml/2006/wordprocessingDrawing" xmlns:w10="urn:schemas-microsoft-com:office:word" xmlns:w="http://schemas.openxmlformats.org/wordprocessingml/2006/main" xmlns:w14="http://schemas.microsoft.com/office/word/2010/wordml" xmlns:w15="http://schemas.microsoft.com/office/word/2012/wordml" xmlns:w16cex="http://schemas.microsoft.com/office/word/2018/wordml/cex" xmlns:w16cid="http://schemas.microsoft.com/office/word/2016/wordml/cid" xmlns:w16="http://schemas.microsoft.com/office/word/2018/wordml" xmlns:w16sdtdh="http://schemas.microsoft.com/office/word/2020/wordml/sdtdatahash" xmlns:w16se="http://schemas.microsoft.com/office/word/2015/wordml/symex" xmlns:wpg="http://schemas.microsoft.com/office/word/2010/wordprocessingGroup" xmlns:wpi="http://schemas.microsoft.com/office/word/2010/wordprocessingInk" xmlns:wne="http://schemas.microsoft.com/office/word/2006/wordml" xmlns:wps="http://schemas.microsoft.com/office/word/2010/wordprocessingShape" mc:Ignorable="w14 w15 w16se w16cid w16 w16cex w16sdtdh wp14">
+<w15:commentsEx xmlns:wpc="http://schemas.microsoft.com/office/word/2010/wordprocessingCanvas" xmlns:cx="http://schemas.microsoft.com/office/drawing/2014/chartex" xmlns:cx1="http://schemas.microsoft.com/office/drawing/2015/9/8/chartex" xmlns:cx2="http://schemas.microsoft.com/office/drawing/2015/10/21/chartex" xmlns:cx3="http://schemas.microsoft.com/office/drawing/2016/5/9/chartex" xmlns:cx4="http://schemas.microsoft.com/office/drawing/2016/5/10/chartex" xmlns:cx5="http://schemas.microsoft.com/office/drawing/2016/5/11/chartex" xmlns:cx6="http://schemas.microsoft.com/office/drawing/2016/5/12/chartex" xmlns:cx7="http://schemas.microsoft.com/office/drawing/2016/5/13/chartex" xmlns:cx8="http://schemas.microsoft.com/office/drawing/2016/5/14/chartex" xmlns:mc="http://schemas.openxmlformats.org/markup-compatibility/2006" xmlns:aink="http://schemas.microsoft.com/office/drawing/2016/ink" xmlns:am3d="http://schemas.microsoft.com/office/drawing/2017/model3d" xmlns:o="urn:schemas-microsoft-com:office:office" xmlns:oel="http://schemas.microsoft.com/office/2019/extlst" xmlns:r="http://schemas.openxmlformats.org/officeDocument/2006/relationships" xmlns:m="http://schemas.openxmlformats.org/officeDocument/2006/math" xmlns:v="urn:schemas-microsoft-com:vml" xmlns:wp14="http://schemas.microsoft.com/office/word/2010/wordprocessingDrawing" xmlns:wp="http://schemas.openxmlformats.org/drawingml/2006/wordprocessingDrawing" xmlns:w10="urn:schemas-microsoft-com:office:word" xmlns:w="http://schemas.openxmlformats.org/wordprocessingml/2006/main" xmlns:w14="http://schemas.microsoft.com/office/word/2010/wordml" xmlns:w15="http://schemas.microsoft.com/office/word/2012/wordml" xmlns:w16cex="http://schemas.microsoft.com/office/word/2018/wordml/cex" xmlns:w16cid="http://schemas.microsoft.com/office/word/2016/wordml/cid" xmlns:w16="http://schemas.microsoft.com/office/word/2018/wordml" xmlns:w16du="http://schemas.microsoft.com/office/word/2023/wordml/word16du" xmlns:w16sdtdh="http://schemas.microsoft.com/office/word/2020/wordml/sdtdatahash" xmlns:w16sdtfl="http://schemas.microsoft.com/office/word/2024/wordml/sdtformatlock" xmlns:w16se="http://schemas.microsoft.com/office/word/2015/wordml/symex" xmlns:wpg="http://schemas.microsoft.com/office/word/2010/wordprocessingGroup" xmlns:wpi="http://schemas.microsoft.com/office/word/2010/wordprocessingInk" xmlns:wne="http://schemas.microsoft.com/office/word/2006/wordml" xmlns:wps="http://schemas.microsoft.com/office/word/2010/wordprocessingShape" mc:Ignorable="w14 w15 w16se w16cid w16 w16cex w16sdtdh w16sdtfl w16du wp14">
   <w15:commentEx w15:paraId="5F5AE35D" w15:done="0"/>
 </w15:commentsEx>
 </file>
 
 <file path=word/commentsExtensible.xml><?xml version="1.0" encoding="utf-8"?>
-<w16cex:commentsExtensible xmlns:wpc="http://schemas.microsoft.com/office/word/2010/wordprocessingCanvas" xmlns:cx="http://schemas.microsoft.com/office/drawing/2014/chartex" xmlns:cx1="http://schemas.microsoft.com/office/drawing/2015/9/8/chartex" xmlns:cx2="http://schemas.microsoft.com/office/drawing/2015/10/21/chartex" xmlns:cx3="http://schemas.microsoft.com/office/drawing/2016/5/9/chartex" xmlns:cx4="http://schemas.microsoft.com/office/drawing/2016/5/10/chartex" xmlns:cx5="http://schemas.microsoft.com/office/drawing/2016/5/11/chartex" xmlns:cx6="http://schemas.microsoft.com/office/drawing/2016/5/12/chartex" xmlns:cx7="http://schemas.microsoft.com/office/drawing/2016/5/13/chartex" xmlns:cx8="http://schemas.microsoft.com/office/drawing/2016/5/14/chartex" xmlns:mc="http://schemas.openxmlformats.org/markup-compatibility/2006" xmlns:aink="http://schemas.microsoft.com/office/drawing/2016/ink" xmlns:am3d="http://schemas.microsoft.com/office/drawing/2017/model3d" xmlns:o="urn:schemas-microsoft-com:office:office" xmlns:oel="http://schemas.microsoft.com/office/2019/extlst" xmlns:r="http://schemas.openxmlformats.org/officeDocument/2006/relationships" xmlns:m="http://schemas.openxmlformats.org/officeDocument/2006/math" xmlns:v="urn:schemas-microsoft-com:vml" xmlns:wp14="http://schemas.microsoft.com/office/word/2010/wordprocessingDrawing" xmlns:wp="http://schemas.openxmlformats.org/drawingml/2006/wordprocessingDrawing" xmlns:w10="urn:schemas-microsoft-com:office:word" xmlns:w="http://schemas.openxmlformats.org/wordprocessingml/2006/main" xmlns:w14="http://schemas.microsoft.com/office/word/2010/wordml" xmlns:w15="http://schemas.microsoft.com/office/word/2012/wordml" xmlns:w16cex="http://schemas.microsoft.com/office/word/2018/wordml/cex" xmlns:w16cid="http://schemas.microsoft.com/office/word/2016/wordml/cid" xmlns:w16="http://schemas.microsoft.com/office/word/2018/wordml" xmlns:w16sdtdh="http://schemas.microsoft.com/office/word/2020/wordml/sdtdatahash" xmlns:w16se="http://schemas.microsoft.com/office/word/2015/wordml/symex" xmlns:wpg="http://schemas.microsoft.com/office/word/2010/wordprocessingGroup" xmlns:wpi="http://schemas.microsoft.com/office/word/2010/wordprocessingInk" xmlns:wne="http://schemas.microsoft.com/office/word/2006/wordml" xmlns:wps="http://schemas.microsoft.com/office/word/2010/wordprocessingShape" mc:Ignorable="w14 w15 w16se w16cid w16 w16cex w16sdtdh wp14">
+<w16cex:commentsExtensible xmlns:wpc="http://schemas.microsoft.com/office/word/2010/wordprocessingCanvas" xmlns:cx="http://schemas.microsoft.com/office/drawing/2014/chartex" xmlns:cx1="http://schemas.microsoft.com/office/drawing/2015/9/8/chartex" xmlns:cx2="http://schemas.microsoft.com/office/drawing/2015/10/21/chartex" xmlns:cx3="http://schemas.microsoft.com/office/drawing/2016/5/9/chartex" xmlns:cx4="http://schemas.microsoft.com/office/drawing/2016/5/10/chartex" xmlns:cx5="http://schemas.microsoft.com/office/drawing/2016/5/11/chartex" xmlns:cx6="http://schemas.microsoft.com/office/drawing/2016/5/12/chartex" xmlns:cx7="http://schemas.microsoft.com/office/drawing/2016/5/13/chartex" xmlns:cx8="http://schemas.microsoft.com/office/drawing/2016/5/14/chartex" xmlns:cr="http://schemas.microsoft.com/office/comments/2020/reactions" xmlns:mc="http://schemas.openxmlformats.org/markup-compatibility/2006" xmlns:aink="http://schemas.microsoft.com/office/drawing/2016/ink" xmlns:am3d="http://schemas.microsoft.com/office/drawing/2017/model3d" xmlns:o="urn:schemas-microsoft-com:office:office" xmlns:oel="http://schemas.microsoft.com/office/2019/extlst" xmlns:r="http://schemas.openxmlformats.org/officeDocument/2006/relationships" xmlns:m="http://schemas.openxmlformats.org/officeDocument/2006/math" xmlns:v="urn:schemas-microsoft-com:vml" xmlns:wp14="http://schemas.microsoft.com/office/word/2010/wordprocessingDrawing" xmlns:wp="http://schemas.openxmlformats.org/drawingml/2006/wordprocessingDrawing" xmlns:w10="urn:schemas-microsoft-com:office:word" xmlns:w="http://schemas.openxmlformats.org/wordprocessingml/2006/main" xmlns:w14="http://schemas.microsoft.com/office/word/2010/wordml" xmlns:w15="http://schemas.microsoft.com/office/word/2012/wordml" xmlns:w16cex="http://schemas.microsoft.com/office/word/2018/wordml/cex" xmlns:w16cid="http://schemas.microsoft.com/office/word/2016/wordml/cid" xmlns:w16="http://schemas.microsoft.com/office/word/2018/wordml" xmlns:w16du="http://schemas.microsoft.com/office/word/2023/wordml/word16du" xmlns:w16sdtdh="http://schemas.microsoft.com/office/word/2020/wordml/sdtdatahash" xmlns:w16sdtfl="http://schemas.microsoft.com/office/word/2024/wordml/sdtformatlock" xmlns:w16se="http://schemas.microsoft.com/office/word/2015/wordml/symex" xmlns:wpg="http://schemas.microsoft.com/office/word/2010/wordprocessingGroup" xmlns:wpi="http://schemas.microsoft.com/office/word/2010/wordprocessingInk" xmlns:wne="http://schemas.microsoft.com/office/word/2006/wordml" xmlns:wps="http://schemas.microsoft.com/office/word/2010/wordprocessingShape" mc:Ignorable="w14 w15 w16se w16cid w16 w16cex w16sdtdh w16sdtfl cr w16du wp14">
   <w16cex:commentExtensible w16cex:durableId="276A65E6" w16cex:dateUtc="2023-01-12T09:56:00Z"/>
 </w16cex:commentsExtensible>
 </file>
 
 <file path=word/commentsIds.xml><?xml version="1.0" encoding="utf-8"?>
-<w16cid:commentsIds xmlns:wpc="http://schemas.microsoft.com/office/word/2010/wordprocessingCanvas" xmlns:cx="http://schemas.microsoft.com/office/drawing/2014/chartex" xmlns:cx1="http://schemas.microsoft.com/office/drawing/2015/9/8/chartex" xmlns:cx2="http://schemas.microsoft.com/office/drawing/2015/10/21/chartex" xmlns:cx3="http://schemas.microsoft.com/office/drawing/2016/5/9/chartex" xmlns:cx4="http://schemas.microsoft.com/office/drawing/2016/5/10/chartex" xmlns:cx5="http://schemas.microsoft.com/office/drawing/2016/5/11/chartex" xmlns:cx6="http://schemas.microsoft.com/office/drawing/2016/5/12/chartex" xmlns:cx7="http://schemas.microsoft.com/office/drawing/2016/5/13/chartex" xmlns:cx8="http://schemas.microsoft.com/office/drawing/2016/5/14/chartex" xmlns:mc="http://schemas.openxmlformats.org/markup-compatibility/2006" xmlns:aink="http://schemas.microsoft.com/office/drawing/2016/ink" xmlns:am3d="http://schemas.microsoft.com/office/drawing/2017/model3d" xmlns:o="urn:schemas-microsoft-com:office:office" xmlns:oel="http://schemas.microsoft.com/office/2019/extlst" xmlns:r="http://schemas.openxmlformats.org/officeDocument/2006/relationships" xmlns:m="http://schemas.openxmlformats.org/officeDocument/2006/math" xmlns:v="urn:schemas-microsoft-com:vml" xmlns:wp14="http://schemas.microsoft.com/office/word/2010/wordprocessingDrawing" xmlns:wp="http://schemas.openxmlformats.org/drawingml/2006/wordprocessingDrawing" xmlns:w10="urn:schemas-microsoft-com:office:word" xmlns:w="http://schemas.openxmlformats.org/wordprocessingml/2006/main" xmlns:w14="http://schemas.microsoft.com/office/word/2010/wordml" xmlns:w15="http://schemas.microsoft.com/office/word/2012/wordml" xmlns:w16cex="http://schemas.microsoft.com/office/word/2018/wordml/cex" xmlns:w16cid="http://schemas.microsoft.com/office/word/2016/wordml/cid" xmlns:w16="http://schemas.microsoft.com/office/word/2018/wordml" xmlns:w16sdtdh="http://schemas.microsoft.com/office/word/2020/wordml/sdtdatahash" xmlns:w16se="http://schemas.microsoft.com/office/word/2015/wordml/symex" xmlns:wpg="http://schemas.microsoft.com/office/word/2010/wordprocessingGroup" xmlns:wpi="http://schemas.microsoft.com/office/word/2010/wordprocessingInk" xmlns:wne="http://schemas.microsoft.com/office/word/2006/wordml" xmlns:wps="http://schemas.microsoft.com/office/word/2010/wordprocessingShape" mc:Ignorable="w14 w15 w16se w16cid w16 w16cex w16sdtdh wp14">
+<w16cid:commentsIds xmlns:wpc="http://schemas.microsoft.com/office/word/2010/wordprocessingCanvas" xmlns:cx="http://schemas.microsoft.com/office/drawing/2014/chartex" xmlns:cx1="http://schemas.microsoft.com/office/drawing/2015/9/8/chartex" xmlns:cx2="http://schemas.microsoft.com/office/drawing/2015/10/21/chartex" xmlns:cx3="http://schemas.microsoft.com/office/drawing/2016/5/9/chartex" xmlns:cx4="http://schemas.microsoft.com/office/drawing/2016/5/10/chartex" xmlns:cx5="http://schemas.microsoft.com/office/drawing/2016/5/11/chartex" xmlns:cx6="http://schemas.microsoft.com/office/drawing/2016/5/12/chartex" xmlns:cx7="http://schemas.microsoft.com/office/drawing/2016/5/13/chartex" xmlns:cx8="http://schemas.microsoft.com/office/drawing/2016/5/14/chartex" xmlns:mc="http://schemas.openxmlformats.org/markup-compatibility/2006" xmlns:aink="http://schemas.microsoft.com/office/drawing/2016/ink" xmlns:am3d="http://schemas.microsoft.com/office/drawing/2017/model3d" xmlns:o="urn:schemas-microsoft-com:office:office" xmlns:oel="http://schemas.microsoft.com/office/2019/extlst" xmlns:r="http://schemas.openxmlformats.org/officeDocument/2006/relationships" xmlns:m="http://schemas.openxmlformats.org/officeDocument/2006/math" xmlns:v="urn:schemas-microsoft-com:vml" xmlns:wp14="http://schemas.microsoft.com/office/word/2010/wordprocessingDrawing" xmlns:wp="http://schemas.openxmlformats.org/drawingml/2006/wordprocessingDrawing" xmlns:w10="urn:schemas-microsoft-com:office:word" xmlns:w="http://schemas.openxmlformats.org/wordprocessingml/2006/main" xmlns:w14="http://schemas.microsoft.com/office/word/2010/wordml" xmlns:w15="http://schemas.microsoft.com/office/word/2012/wordml" xmlns:w16cex="http://schemas.microsoft.com/office/word/2018/wordml/cex" xmlns:w16cid="http://schemas.microsoft.com/office/word/2016/wordml/cid" xmlns:w16="http://schemas.microsoft.com/office/word/2018/wordml" xmlns:w16du="http://schemas.microsoft.com/office/word/2023/wordml/word16du" xmlns:w16sdtdh="http://schemas.microsoft.com/office/word/2020/wordml/sdtdatahash" xmlns:w16sdtfl="http://schemas.microsoft.com/office/word/2024/wordml/sdtformatlock" xmlns:w16se="http://schemas.microsoft.com/office/word/2015/wordml/symex" xmlns:wpg="http://schemas.microsoft.com/office/word/2010/wordprocessingGroup" xmlns:wpi="http://schemas.microsoft.com/office/word/2010/wordprocessingInk" xmlns:wne="http://schemas.microsoft.com/office/word/2006/wordml" xmlns:wps="http://schemas.microsoft.com/office/word/2010/wordprocessingShape" mc:Ignorable="w14 w15 w16se w16cid w16 w16cex w16sdtdh w16sdtfl w16du wp14">
   <w16cid:commentId w16cid:paraId="5F5AE35D" w16cid:durableId="276A65E6"/>
 </w16cid:commentsIds>
 </file>
 
 <file path=word/people.xml><?xml version="1.0" encoding="utf-8"?>
-<w15:people xmlns:wpc="http://schemas.microsoft.com/office/word/2010/wordprocessingCanvas" xmlns:cx="http://schemas.microsoft.com/office/drawing/2014/chartex" xmlns:cx1="http://schemas.microsoft.com/office/drawing/2015/9/8/chartex" xmlns:cx2="http://schemas.microsoft.com/office/drawing/2015/10/21/chartex" xmlns:cx3="http://schemas.microsoft.com/office/drawing/2016/5/9/chartex" xmlns:cx4="http://schemas.microsoft.com/office/drawing/2016/5/10/chartex" xmlns:cx5="http://schemas.microsoft.com/office/drawing/2016/5/11/chartex" xmlns:cx6="http://schemas.microsoft.com/office/drawing/2016/5/12/chartex" xmlns:cx7="http://schemas.microsoft.com/office/drawing/2016/5/13/chartex" xmlns:cx8="http://schemas.microsoft.com/office/drawing/2016/5/14/chartex" xmlns:mc="http://schemas.openxmlformats.org/markup-compatibility/2006" xmlns:aink="http://schemas.microsoft.com/office/drawing/2016/ink" xmlns:am3d="http://schemas.microsoft.com/office/drawing/2017/model3d" xmlns:o="urn:schemas-microsoft-com:office:office" xmlns:oel="http://schemas.microsoft.com/office/2019/extlst" xmlns:r="http://schemas.openxmlformats.org/officeDocument/2006/relationships" xmlns:m="http://schemas.openxmlformats.org/officeDocument/2006/math" xmlns:v="urn:schemas-microsoft-com:vml" xmlns:wp14="http://schemas.microsoft.com/office/word/2010/wordprocessingDrawing" xmlns:wp="http://schemas.openxmlformats.org/drawingml/2006/wordprocessingDrawing" xmlns:w10="urn:schemas-microsoft-com:office:word" xmlns:w="http://schemas.openxmlformats.org/wordprocessingml/2006/main" xmlns:w14="http://schemas.microsoft.com/office/word/2010/wordml" xmlns:w15="http://schemas.microsoft.com/office/word/2012/wordml" xmlns:w16cex="http://schemas.microsoft.com/office/word/2018/wordml/cex" xmlns:w16cid="http://schemas.microsoft.com/office/word/2016/wordml/cid" xmlns:w16="http://schemas.microsoft.com/office/word/2018/wordml" xmlns:w16sdtdh="http://schemas.microsoft.com/office/word/2020/wordml/sdtdatahash" xmlns:w16se="http://schemas.microsoft.com/office/word/2015/wordml/symex" xmlns:wpg="http://schemas.microsoft.com/office/word/2010/wordprocessingGroup" xmlns:wpi="http://schemas.microsoft.com/office/word/2010/wordprocessingInk" xmlns:wne="http://schemas.microsoft.com/office/word/2006/wordml" xmlns:wps="http://schemas.microsoft.com/office/word/2010/wordprocessingShape" mc:Ignorable="w14 w15 w16se w16cid w16 w16cex w16sdtdh wp14">
+<w15:people xmlns:wpc="http://schemas.microsoft.com/office/word/2010/wordprocessingCanvas" xmlns:cx="http://schemas.microsoft.com/office/drawing/2014/chartex" xmlns:cx1="http://schemas.microsoft.com/office/drawing/2015/9/8/chartex" xmlns:cx2="http://schemas.microsoft.com/office/drawing/2015/10/21/chartex" xmlns:cx3="http://schemas.microsoft.com/office/drawing/2016/5/9/chartex" xmlns:cx4="http://schemas.microsoft.com/office/drawing/2016/5/10/chartex" xmlns:cx5="http://schemas.microsoft.com/office/drawing/2016/5/11/chartex" xmlns:cx6="http://schemas.microsoft.com/office/drawing/2016/5/12/chartex" xmlns:cx7="http://schemas.microsoft.com/office/drawing/2016/5/13/chartex" xmlns:cx8="http://schemas.microsoft.com/office/drawing/2016/5/14/chartex" xmlns:mc="http://schemas.openxmlformats.org/markup-compatibility/2006" xmlns:aink="http://schemas.microsoft.com/office/drawing/2016/ink" xmlns:am3d="http://schemas.microsoft.com/office/drawing/2017/model3d" xmlns:o="urn:schemas-microsoft-com:office:office" xmlns:oel="http://schemas.microsoft.com/office/2019/extlst" xmlns:r="http://schemas.openxmlformats.org/officeDocument/2006/relationships" xmlns:m="http://schemas.openxmlformats.org/officeDocument/2006/math" xmlns:v="urn:schemas-microsoft-com:vml" xmlns:wp14="http://schemas.microsoft.com/office/word/2010/wordprocessingDrawing" xmlns:wp="http://schemas.openxmlformats.org/drawingml/2006/wordprocessingDrawing" xmlns:w10="urn:schemas-microsoft-com:office:word" xmlns:w="http://schemas.openxmlformats.org/wordprocessingml/2006/main" xmlns:w14="http://schemas.microsoft.com/office/word/2010/wordml" xmlns:w15="http://schemas.microsoft.com/office/word/2012/wordml" xmlns:w16cex="http://schemas.microsoft.com/office/word/2018/wordml/cex" xmlns:w16cid="http://schemas.microsoft.com/office/word/2016/wordml/cid" xmlns:w16="http://schemas.microsoft.com/office/word/2018/wordml" xmlns:w16du="http://schemas.microsoft.com/office/word/2023/wordml/word16du" xmlns:w16sdtdh="http://schemas.microsoft.com/office/word/2020/wordml/sdtdatahash" xmlns:w16sdtfl="http://schemas.microsoft.com/office/word/2024/wordml/sdtformatlock" xmlns:w16se="http://schemas.microsoft.com/office/word/2015/wordml/symex" xmlns:wpg="http://schemas.microsoft.com/office/word/2010/wordprocessingGroup" xmlns:wpi="http://schemas.microsoft.com/office/word/2010/wordprocessingInk" xmlns:wne="http://schemas.microsoft.com/office/word/2006/wordml" xmlns:wps="http://schemas.microsoft.com/office/word/2010/wordprocessingShape" mc:Ignorable="w14 w15 w16se w16cid w16 w16cex w16sdtdh w16sdtfl w16du wp14">
   <w15:person w15:author="Youssouf NACIRI">
     <w15:presenceInfo w15:providerId="AD" w15:userId="S::youssouf.naciri@external.totalenergies.com::5cc33d18-d40e-4104-9527-9b4dda694a37"/>
   </w15:person>
@@ -230,7 +140,7 @@
 </file>
 
 <file path=word/styles.xml><?xml version="1.0" encoding="utf-8"?>
-<w:styles xmlns:mc="http://schemas.openxmlformats.org/markup-compatibility/2006" xmlns:r="http://schemas.openxmlformats.org/officeDocument/2006/relationships" xmlns:w="http://schemas.openxmlformats.org/wordprocessingml/2006/main" xmlns:w14="http://schemas.microsoft.com/office/word/2010/wordml" xmlns:w15="http://schemas.microsoft.com/office/word/2012/wordml" xmlns:w16cex="http://schemas.microsoft.com/office/word/2018/wordml/cex" xmlns:w16cid="http://schemas.microsoft.com/office/word/2016/wordml/cid" xmlns:w16="http://schemas.microsoft.com/office/word/2018/wordml" xmlns:w16sdtdh="http://schemas.microsoft.com/office/word/2020/wordml/sdtdatahash" xmlns:w16se="http://schemas.microsoft.com/office/word/2015/wordml/symex" mc:Ignorable="w14 w15 w16se w16cid w16 w16cex w16sdtdh">
+<w:styles xmlns:mc="http://schemas.openxmlformats.org/markup-compatibility/2006" xmlns:r="http://schemas.openxmlformats.org/officeDocument/2006/relationships" xmlns:w="http://schemas.openxmlformats.org/wordprocessingml/2006/main" xmlns:w14="http://schemas.microsoft.com/office/word/2010/wordml" xmlns:w15="http://schemas.microsoft.com/office/word/2012/wordml" xmlns:w16cex="http://schemas.microsoft.com/office/word/2018/wordml/cex" xmlns:w16cid="http://schemas.microsoft.com/office/word/2016/wordml/cid" xmlns:w16="http://schemas.microsoft.com/office/word/2018/wordml" xmlns:w16du="http://schemas.microsoft.com/office/word/2023/wordml/word16du" xmlns:w16sdtdh="http://schemas.microsoft.com/office/word/2020/wordml/sdtdatahash" xmlns:w16sdtfl="http://schemas.microsoft.com/office/word/2024/wordml/sdtformatlock" xmlns:w16se="http://schemas.microsoft.com/office/word/2015/wordml/symex" mc:Ignorable="w14 w15 w16se w16cid w16 w16cex w16sdtdh w16sdtfl w16du">
   <w:docDefaults>
     <w:rPrDefault>
       <w:rPr>
@@ -627,6 +537,9 @@
   <w:style w:type="paragraph" w:default="1" w:styleId="Normal">
     <w:name w:val="Normal"/>
     <w:qFormat/>
+    <w:rPr>
+      <w:noProof/>
+    </w:rPr>
   </w:style>
   <w:style w:type="character" w:default="1" w:styleId="Policepardfaut">
     <w:name w:val="Default Paragraph Font"/>

</xml_diff>